<commit_message>
pf first time not sure if good
particle filter runs n = 100 for first time
variance reduction maybe not as good as hoped for, compared to running model with pf.
</commit_message>
<xml_diff>
--- a/experimental log.docx
+++ b/experimental log.docx
@@ -59,21 +59,34 @@
       <w:pPr>
         <w:jc w:val="both"/>
       </w:pPr>
-      <w:r>
-        <w:t>CountryModel(0.015, 0.12)</w:t>
-      </w:r>
-    </w:p>
-    <w:p>
-      <w:pPr>
-        <w:jc w:val="both"/>
-      </w:pPr>
-    </w:p>
-    <w:p>
-      <w:pPr>
-        <w:jc w:val="both"/>
-      </w:pPr>
-      <w:r>
-        <w:t>Base_alert = 0.015% (this is similar to broadcasting influence in typical bass diffusion model)</w:t>
+      <w:proofErr w:type="gramStart"/>
+      <w:r>
+        <w:t>CountryModel(</w:t>
+      </w:r>
+      <w:proofErr w:type="gramEnd"/>
+      <w:r>
+        <w:t>0.015, 0.12)</w:t>
+      </w:r>
+    </w:p>
+    <w:p>
+      <w:pPr>
+        <w:jc w:val="both"/>
+      </w:pPr>
+    </w:p>
+    <w:p>
+      <w:pPr>
+        <w:jc w:val="both"/>
+      </w:pPr>
+      <w:r>
+        <w:t xml:space="preserve">Base_alert = 0.015% (this is </w:t>
+      </w:r>
+      <w:proofErr w:type="gramStart"/>
+      <w:r>
+        <w:t>similar to</w:t>
+      </w:r>
+      <w:proofErr w:type="gramEnd"/>
+      <w:r>
+        <w:t xml:space="preserve"> broadcasting influence in typical bass diffusion model)</w:t>
       </w:r>
     </w:p>
     <w:p>
@@ -339,7 +352,15 @@
         <w:jc w:val="both"/>
       </w:pPr>
       <w:r>
-        <w:t>Base_alert = 0.015 (this is similar to broadcasting influence in typical bass diffusion model)</w:t>
+        <w:t xml:space="preserve">Base_alert = 0.015 (this is </w:t>
+      </w:r>
+      <w:proofErr w:type="gramStart"/>
+      <w:r>
+        <w:t>similar to</w:t>
+      </w:r>
+      <w:proofErr w:type="gramEnd"/>
+      <w:r>
+        <w:t xml:space="preserve"> broadcasting influence in typical bass diffusion model)</w:t>
       </w:r>
     </w:p>
     <w:p>
@@ -909,8 +930,13 @@
       <w:pPr>
         <w:jc w:val="both"/>
       </w:pPr>
-      <w:r>
-        <w:t>a.alert_adoption_threshold = (agent_data["log_population_density_normalized_on_average"][i])**2 * (1/agent_data["democracy_index_normalized_on_average"][i]) * base_alert</w:t>
+      <w:proofErr w:type="gramStart"/>
+      <w:r>
+        <w:t>a.alert</w:t>
+      </w:r>
+      <w:proofErr w:type="gramEnd"/>
+      <w:r>
+        <w:t>_adoption_threshold = (agent_data["log_population_density_normalized_on_average"][i])**2 * (1/agent_data["democracy_index_normalized_on_average"][i]) * base_alert</w:t>
       </w:r>
     </w:p>
     <w:p>
@@ -1059,8 +1085,13 @@
       <w:pPr>
         <w:jc w:val="both"/>
       </w:pPr>
-      <w:r>
-        <w:t xml:space="preserve">a.alert_adoption_threshold = (agent_data["log_population_density_normalized_on_average"][i])**2 * </w:t>
+      <w:proofErr w:type="gramStart"/>
+      <w:r>
+        <w:t>a.alert</w:t>
+      </w:r>
+      <w:proofErr w:type="gramEnd"/>
+      <w:r>
+        <w:t xml:space="preserve">_adoption_threshold = (agent_data["log_population_density_normalized_on_average"][i])**2 * </w:t>
       </w:r>
       <w:r>
         <w:t>np.sqrt</w:t>
@@ -1534,15 +1565,39 @@
         <w:jc w:val="both"/>
       </w:pPr>
       <w:r>
-        <w:t>New rule implement square root now influence of democracy on social base threshold. To give autocracies more social reaction affinity. (which as seen below delays lockdowns too much)</w:t>
-      </w:r>
-    </w:p>
-    <w:p>
-      <w:pPr>
-        <w:jc w:val="both"/>
-      </w:pPr>
-      <w:r>
-        <w:t xml:space="preserve">            a.alert_adoption_threshold = (agent_data["log_population_density_normalized_on_average"][i])**2 * np.sqrt(1/agent_data["democracy_index_normalized_on_average"][i]) * base_alert</w:t>
+        <w:t xml:space="preserve">New </w:t>
+      </w:r>
+      <w:proofErr w:type="gramStart"/>
+      <w:r>
+        <w:t>rule</w:t>
+      </w:r>
+      <w:proofErr w:type="gramEnd"/>
+      <w:r>
+        <w:t xml:space="preserve"> implement square root now influence of democracy on social base threshold. To give autocracies more social reaction affinity. (</w:t>
+      </w:r>
+      <w:proofErr w:type="gramStart"/>
+      <w:r>
+        <w:t>which</w:t>
+      </w:r>
+      <w:proofErr w:type="gramEnd"/>
+      <w:r>
+        <w:t xml:space="preserve"> as seen below delays lockdowns too much)</w:t>
+      </w:r>
+    </w:p>
+    <w:p>
+      <w:pPr>
+        <w:jc w:val="both"/>
+      </w:pPr>
+      <w:r>
+        <w:t xml:space="preserve">            </w:t>
+      </w:r>
+      <w:proofErr w:type="gramStart"/>
+      <w:r>
+        <w:t>a.alert</w:t>
+      </w:r>
+      <w:proofErr w:type="gramEnd"/>
+      <w:r>
+        <w:t>_adoption_threshold = (agent_data["log_population_density_normalized_on_average"][i])**2 * np.sqrt(1/agent_data["democracy_index_normalized_on_average"][i]) * base_alert</w:t>
       </w:r>
     </w:p>
     <w:p>
@@ -1558,7 +1613,15 @@
         <w:jc w:val="both"/>
       </w:pPr>
       <w:r>
-        <w:t xml:space="preserve">            a.social_adoption_threshold = np.sqrt(agent_data["democracy_index_normalized_on_average"][i]) * social_base_threshold</w:t>
+        <w:t xml:space="preserve">            </w:t>
+      </w:r>
+      <w:proofErr w:type="gramStart"/>
+      <w:r>
+        <w:t>a.social</w:t>
+      </w:r>
+      <w:proofErr w:type="gramEnd"/>
+      <w:r>
+        <w:t>_adoption_threshold = np.sqrt(agent_data["democracy_index_normalized_on_average"][i]) * social_base_threshold</w:t>
       </w:r>
     </w:p>
     <w:p>
@@ -1681,7 +1744,15 @@
         <w:jc w:val="both"/>
       </w:pPr>
       <w:r>
-        <w:t xml:space="preserve">            a.alert_adoption_threshold = (agent_data["log_population_density_normalized_on_average"][i])**2 * (1/agent_data["democracy_index_normalized_on_average"][i]) * base_alert</w:t>
+        <w:t xml:space="preserve">            </w:t>
+      </w:r>
+      <w:proofErr w:type="gramStart"/>
+      <w:r>
+        <w:t>a.alert</w:t>
+      </w:r>
+      <w:proofErr w:type="gramEnd"/>
+      <w:r>
+        <w:t>_adoption_threshold = (agent_data["log_population_density_normalized_on_average"][i])**2 * (1/agent_data["democracy_index_normalized_on_average"][i]) * base_alert</w:t>
       </w:r>
     </w:p>
     <w:p>
@@ -1697,7 +1768,15 @@
         <w:jc w:val="both"/>
       </w:pPr>
       <w:r>
-        <w:t xml:space="preserve">            a.social_adoption_threshold = (agent_data["democracy_index_normalized_on_average"][i]) * social_base_threshold</w:t>
+        <w:t xml:space="preserve">            </w:t>
+      </w:r>
+      <w:proofErr w:type="gramStart"/>
+      <w:r>
+        <w:t>a.social</w:t>
+      </w:r>
+      <w:proofErr w:type="gramEnd"/>
+      <w:r>
+        <w:t>_adoption_threshold = (agent_data["democracy_index_normalized_on_average"][i]) * social_base_threshold</w:t>
       </w:r>
     </w:p>
     <w:p>
@@ -2189,28 +2268,65 @@
         <w:jc w:val="both"/>
       </w:pPr>
       <w:r>
-        <w:t xml:space="preserve">With “global” level mechanism . Yes because overall system state ( the number of lockdowned acountries) influences agent level variable. On the other hand one can easily imagine (and in fact they do anyway already) that countries count the other lockdowned countries. </w:t>
-      </w:r>
-    </w:p>
-    <w:p>
-      <w:pPr>
-        <w:jc w:val="both"/>
-      </w:pPr>
-    </w:p>
-    <w:p>
-      <w:pPr>
-        <w:jc w:val="both"/>
-      </w:pPr>
-      <w:r>
-        <w:t>In def step() in agent class</w:t>
-      </w:r>
-    </w:p>
-    <w:p>
-      <w:pPr>
-        <w:jc w:val="both"/>
-      </w:pPr>
-      <w:r>
-        <w:t>self.social_adoption_threshold = self.social_adoption_threshold + 0.000015*np.exp(0.04*len(list_of_lockdown_countries))</w:t>
+        <w:t xml:space="preserve">With “global” level </w:t>
+      </w:r>
+      <w:proofErr w:type="gramStart"/>
+      <w:r>
+        <w:t>mechanism .</w:t>
+      </w:r>
+      <w:proofErr w:type="gramEnd"/>
+      <w:r>
+        <w:t xml:space="preserve"> Yes because overall system state </w:t>
+      </w:r>
+      <w:proofErr w:type="gramStart"/>
+      <w:r>
+        <w:t>( the</w:t>
+      </w:r>
+      <w:proofErr w:type="gramEnd"/>
+      <w:r>
+        <w:t xml:space="preserve"> number of lockdowned acountries) influences agent level variable. On the other </w:t>
+      </w:r>
+      <w:proofErr w:type="gramStart"/>
+      <w:r>
+        <w:t>hand</w:t>
+      </w:r>
+      <w:proofErr w:type="gramEnd"/>
+      <w:r>
+        <w:t xml:space="preserve"> one can easily imagine (and in fact they do anyway already) that countries count the other lockdowned countries. </w:t>
+      </w:r>
+    </w:p>
+    <w:p>
+      <w:pPr>
+        <w:jc w:val="both"/>
+      </w:pPr>
+    </w:p>
+    <w:p>
+      <w:pPr>
+        <w:jc w:val="both"/>
+      </w:pPr>
+      <w:r>
+        <w:t xml:space="preserve">In def </w:t>
+      </w:r>
+      <w:proofErr w:type="gramStart"/>
+      <w:r>
+        <w:t>step(</w:t>
+      </w:r>
+      <w:proofErr w:type="gramEnd"/>
+      <w:r>
+        <w:t>) in agent class</w:t>
+      </w:r>
+    </w:p>
+    <w:p>
+      <w:pPr>
+        <w:jc w:val="both"/>
+      </w:pPr>
+      <w:proofErr w:type="gramStart"/>
+      <w:r>
+        <w:t>self.social</w:t>
+      </w:r>
+      <w:proofErr w:type="gramEnd"/>
+      <w:r>
+        <w:t>_adoption_threshold = self.social_adoption_threshold + 0.000015*np.exp(0.04*len(list_of_lockdown_countries))</w:t>
       </w:r>
     </w:p>
     <w:p>
@@ -3345,7 +3461,23 @@
           <w:sz w:val="36"/>
           <w:szCs w:val="36"/>
         </w:rPr>
-        <w:t xml:space="preserve">       self.alert_adoption_threshold = self.alert_adoption_threshold + (self.alert_adoption_threshold + 0.00003*np.exp(0.044*len(list_of_lockdown_countries)) - self.alert_adoption_threshold)</w:t>
+        <w:t xml:space="preserve">       </w:t>
+      </w:r>
+      <w:proofErr w:type="gramStart"/>
+      <w:r>
+        <w:rPr>
+          <w:sz w:val="36"/>
+          <w:szCs w:val="36"/>
+        </w:rPr>
+        <w:t>self.alert</w:t>
+      </w:r>
+      <w:proofErr w:type="gramEnd"/>
+      <w:r>
+        <w:rPr>
+          <w:sz w:val="36"/>
+          <w:szCs w:val="36"/>
+        </w:rPr>
+        <w:t>_adoption_threshold = self.alert_adoption_threshold + (self.alert_adoption_threshold + 0.00003*np.exp(0.044*len(list_of_lockdown_countries)) - self.alert_adoption_threshold)</w:t>
       </w:r>
     </w:p>
     <w:p>
@@ -3596,6 +3728,135 @@
           <w:szCs w:val="36"/>
         </w:rPr>
       </w:pPr>
+    </w:p>
+    <w:p>
+      <w:pPr>
+        <w:rPr>
+          <w:sz w:val="36"/>
+          <w:szCs w:val="36"/>
+        </w:rPr>
+      </w:pPr>
+    </w:p>
+    <w:p>
+      <w:pPr>
+        <w:rPr>
+          <w:sz w:val="36"/>
+          <w:szCs w:val="36"/>
+        </w:rPr>
+      </w:pPr>
+    </w:p>
+    <w:p>
+      <w:pPr>
+        <w:rPr>
+          <w:sz w:val="36"/>
+          <w:szCs w:val="36"/>
+        </w:rPr>
+      </w:pPr>
+      <w:r>
+        <w:rPr>
+          <w:sz w:val="36"/>
+          <w:szCs w:val="36"/>
+        </w:rPr>
+        <w:t>Experiment #1</w:t>
+      </w:r>
+      <w:r>
+        <w:rPr>
+          <w:sz w:val="36"/>
+          <w:szCs w:val="36"/>
+        </w:rPr>
+        <w:t>3 PARTICLE FILTER ONE</w:t>
+      </w:r>
+      <w:r>
+        <w:rPr>
+          <w:sz w:val="36"/>
+          <w:szCs w:val="36"/>
+        </w:rPr>
+        <w:t xml:space="preserve"> </w:t>
+      </w:r>
+      <w:r>
+        <w:rPr>
+          <w:sz w:val="36"/>
+          <w:szCs w:val="36"/>
+        </w:rPr>
+        <w:t>12</w:t>
+      </w:r>
+      <w:r>
+        <w:rPr>
+          <w:sz w:val="36"/>
+          <w:szCs w:val="36"/>
+        </w:rPr>
+        <w:t>.</w:t>
+      </w:r>
+      <w:r>
+        <w:rPr>
+          <w:sz w:val="36"/>
+          <w:szCs w:val="36"/>
+        </w:rPr>
+        <w:t>10</w:t>
+      </w:r>
+      <w:r>
+        <w:rPr>
+          <w:sz w:val="36"/>
+          <w:szCs w:val="36"/>
+        </w:rPr>
+        <w:t>.2022</w:t>
+      </w:r>
+    </w:p>
+    <w:p>
+      <w:pPr>
+        <w:rPr>
+          <w:sz w:val="36"/>
+          <w:szCs w:val="36"/>
+        </w:rPr>
+      </w:pPr>
+      <w:r>
+        <w:rPr>
+          <w:sz w:val="36"/>
+          <w:szCs w:val="36"/>
+        </w:rPr>
+        <w:lastRenderedPageBreak/>
+        <w:t>No of particles = 10, weird behaviour or working data assimilation?</w:t>
+      </w:r>
+      <w:r>
+        <w:rPr>
+          <w:noProof/>
+        </w:rPr>
+        <w:drawing>
+          <wp:inline distT="0" distB="0" distL="0" distR="0" wp14:anchorId="14569E3E" wp14:editId="5A016FD6">
+            <wp:extent cx="4939682" cy="3326984"/>
+            <wp:effectExtent l="0" t="0" r="0" b="6985"/>
+            <wp:docPr id="57" name="Picture 57"/>
+            <wp:cNvGraphicFramePr>
+              <a:graphicFrameLocks xmlns:a="http://schemas.openxmlformats.org/drawingml/2006/main" noChangeAspect="1"/>
+            </wp:cNvGraphicFramePr>
+            <a:graphic xmlns:a="http://schemas.openxmlformats.org/drawingml/2006/main">
+              <a:graphicData uri="http://schemas.openxmlformats.org/drawingml/2006/picture">
+                <pic:pic xmlns:pic="http://schemas.openxmlformats.org/drawingml/2006/picture">
+                  <pic:nvPicPr>
+                    <pic:cNvPr id="1" name=""/>
+                    <pic:cNvPicPr/>
+                  </pic:nvPicPr>
+                  <pic:blipFill>
+                    <a:blip r:embed="rId60"/>
+                    <a:stretch>
+                      <a:fillRect/>
+                    </a:stretch>
+                  </pic:blipFill>
+                  <pic:spPr>
+                    <a:xfrm>
+                      <a:off x="0" y="0"/>
+                      <a:ext cx="4939682" cy="3326984"/>
+                    </a:xfrm>
+                    <a:prstGeom prst="rect">
+                      <a:avLst/>
+                    </a:prstGeom>
+                  </pic:spPr>
+                </pic:pic>
+              </a:graphicData>
+            </a:graphic>
+          </wp:inline>
+        </w:drawing>
+      </w:r>
     </w:p>
     <w:sectPr>
       <w:pgSz w:w="11906" w:h="16838"/>

</xml_diff>

<commit_message>
number of particles experiment
pool processing application implemented for first try
</commit_message>
<xml_diff>
--- a/experimental log.docx
+++ b/experimental log.docx
@@ -3834,6 +3834,197 @@
                     <a:xfrm>
                       <a:off x="0" y="0"/>
                       <a:ext cx="4939682" cy="3326984"/>
+                    </a:xfrm>
+                    <a:prstGeom prst="rect">
+                      <a:avLst/>
+                    </a:prstGeom>
+                  </pic:spPr>
+                </pic:pic>
+              </a:graphicData>
+            </a:graphic>
+          </wp:inline>
+        </w:drawing>
+      </w:r>
+    </w:p>
+    <w:p>
+      <w:pPr>
+        <w:rPr>
+          <w:sz w:val="36"/>
+          <w:szCs w:val="36"/>
+        </w:rPr>
+      </w:pPr>
+      <w:r>
+        <w:rPr>
+          <w:sz w:val="36"/>
+          <w:szCs w:val="36"/>
+        </w:rPr>
+        <w:t>Experiment #14: 17/10/2022</w:t>
+      </w:r>
+    </w:p>
+    <w:p>
+      <w:pPr>
+        <w:rPr>
+          <w:sz w:val="36"/>
+          <w:szCs w:val="36"/>
+        </w:rPr>
+      </w:pPr>
+    </w:p>
+    <w:p>
+      <w:pPr>
+        <w:rPr>
+          <w:sz w:val="36"/>
+          <w:szCs w:val="36"/>
+        </w:rPr>
+      </w:pPr>
+      <w:r>
+        <w:rPr>
+          <w:sz w:val="36"/>
+          <w:szCs w:val="36"/>
+        </w:rPr>
+        <w:t xml:space="preserve">Particle filter MSE over time vs. model alone: 10 simulations </w:t>
+      </w:r>
+    </w:p>
+    <w:p>
+      <w:pPr>
+        <w:rPr>
+          <w:sz w:val="36"/>
+          <w:szCs w:val="36"/>
+        </w:rPr>
+      </w:pPr>
+    </w:p>
+    <w:p>
+      <w:pPr>
+        <w:rPr>
+          <w:sz w:val="36"/>
+          <w:szCs w:val="36"/>
+        </w:rPr>
+      </w:pPr>
+      <w:r>
+        <w:rPr>
+          <w:noProof/>
+        </w:rPr>
+        <w:drawing>
+          <wp:inline distT="0" distB="0" distL="0" distR="0" wp14:anchorId="11F3A2D6" wp14:editId="4ABAA73C">
+            <wp:extent cx="4977778" cy="3339682"/>
+            <wp:effectExtent l="0" t="0" r="0" b="0"/>
+            <wp:docPr id="60" name="Picture 60"/>
+            <wp:cNvGraphicFramePr>
+              <a:graphicFrameLocks xmlns:a="http://schemas.openxmlformats.org/drawingml/2006/main" noChangeAspect="1"/>
+            </wp:cNvGraphicFramePr>
+            <a:graphic xmlns:a="http://schemas.openxmlformats.org/drawingml/2006/main">
+              <a:graphicData uri="http://schemas.openxmlformats.org/drawingml/2006/picture">
+                <pic:pic xmlns:pic="http://schemas.openxmlformats.org/drawingml/2006/picture">
+                  <pic:nvPicPr>
+                    <pic:cNvPr id="1" name=""/>
+                    <pic:cNvPicPr/>
+                  </pic:nvPicPr>
+                  <pic:blipFill>
+                    <a:blip r:embed="rId63"/>
+                    <a:stretch>
+                      <a:fillRect/>
+                    </a:stretch>
+                  </pic:blipFill>
+                  <pic:spPr>
+                    <a:xfrm>
+                      <a:off x="0" y="0"/>
+                      <a:ext cx="4977778" cy="3339682"/>
+                    </a:xfrm>
+                    <a:prstGeom prst="rect">
+                      <a:avLst/>
+                    </a:prstGeom>
+                  </pic:spPr>
+                </pic:pic>
+              </a:graphicData>
+            </a:graphic>
+          </wp:inline>
+        </w:drawing>
+      </w:r>
+    </w:p>
+    <w:p>
+      <w:pPr>
+        <w:rPr>
+          <w:sz w:val="36"/>
+          <w:szCs w:val="36"/>
+        </w:rPr>
+      </w:pPr>
+      <w:r>
+        <w:rPr>
+          <w:noProof/>
+        </w:rPr>
+        <w:lastRenderedPageBreak/>
+        <w:drawing>
+          <wp:inline distT="0" distB="0" distL="0" distR="0" wp14:anchorId="39C8A323" wp14:editId="61274E81">
+            <wp:extent cx="4977778" cy="3339682"/>
+            <wp:effectExtent l="0" t="0" r="0" b="0"/>
+            <wp:docPr id="61" name="Picture 61"/>
+            <wp:cNvGraphicFramePr>
+              <a:graphicFrameLocks xmlns:a="http://schemas.openxmlformats.org/drawingml/2006/main" noChangeAspect="1"/>
+            </wp:cNvGraphicFramePr>
+            <a:graphic xmlns:a="http://schemas.openxmlformats.org/drawingml/2006/main">
+              <a:graphicData uri="http://schemas.openxmlformats.org/drawingml/2006/picture">
+                <pic:pic xmlns:pic="http://schemas.openxmlformats.org/drawingml/2006/picture">
+                  <pic:nvPicPr>
+                    <pic:cNvPr id="1" name=""/>
+                    <pic:cNvPicPr/>
+                  </pic:nvPicPr>
+                  <pic:blipFill>
+                    <a:blip r:embed="rId64"/>
+                    <a:stretch>
+                      <a:fillRect/>
+                    </a:stretch>
+                  </pic:blipFill>
+                  <pic:spPr>
+                    <a:xfrm>
+                      <a:off x="0" y="0"/>
+                      <a:ext cx="4977778" cy="3339682"/>
+                    </a:xfrm>
+                    <a:prstGeom prst="rect">
+                      <a:avLst/>
+                    </a:prstGeom>
+                  </pic:spPr>
+                </pic:pic>
+              </a:graphicData>
+            </a:graphic>
+          </wp:inline>
+        </w:drawing>
+      </w:r>
+    </w:p>
+    <w:p>
+      <w:pPr>
+        <w:rPr>
+          <w:sz w:val="36"/>
+          <w:szCs w:val="36"/>
+        </w:rPr>
+      </w:pPr>
+      <w:r>
+        <w:rPr>
+          <w:noProof/>
+        </w:rPr>
+        <w:drawing>
+          <wp:inline distT="0" distB="0" distL="0" distR="0" wp14:anchorId="1DC25EC4" wp14:editId="44BA481D">
+            <wp:extent cx="4977778" cy="3326984"/>
+            <wp:effectExtent l="0" t="0" r="0" b="6985"/>
+            <wp:docPr id="62" name="Picture 62"/>
+            <wp:cNvGraphicFramePr>
+              <a:graphicFrameLocks xmlns:a="http://schemas.openxmlformats.org/drawingml/2006/main" noChangeAspect="1"/>
+            </wp:cNvGraphicFramePr>
+            <a:graphic xmlns:a="http://schemas.openxmlformats.org/drawingml/2006/main">
+              <a:graphicData uri="http://schemas.openxmlformats.org/drawingml/2006/picture">
+                <pic:pic xmlns:pic="http://schemas.openxmlformats.org/drawingml/2006/picture">
+                  <pic:nvPicPr>
+                    <pic:cNvPr id="1" name=""/>
+                    <pic:cNvPicPr/>
+                  </pic:nvPicPr>
+                  <pic:blipFill>
+                    <a:blip r:embed="rId65"/>
+                    <a:stretch>
+                      <a:fillRect/>
+                    </a:stretch>
+                  </pic:blipFill>
+                  <pic:spPr>
+                    <a:xfrm>
+                      <a:off x="0" y="0"/>
+                      <a:ext cx="4977778" cy="3326984"/>
                     </a:xfrm>
                     <a:prstGeom prst="rect">
                       <a:avLst/>

</xml_diff>

<commit_message>
trying to scale number of particles experiment
it still works way to slow even with pooling across 8 logical processors.

## times 2 because we run with PF and without PF
(we have 4*20+8*20+16*20+32*20+64*20) * 2 = 4960 particles running in max 3047 secs but this is an overestimate since i had to press enter
</commit_message>
<xml_diff>
--- a/experimental log.docx
+++ b/experimental log.docx
@@ -48,8 +48,13 @@
       <w:pPr>
         <w:jc w:val="both"/>
       </w:pPr>
-      <w:r>
-        <w:t>index_for_choice = 20</w:t>
+      <w:proofErr w:type="spellStart"/>
+      <w:r>
+        <w:t>index_for_choice</w:t>
+      </w:r>
+      <w:proofErr w:type="spellEnd"/>
+      <w:r>
+        <w:t xml:space="preserve"> = 20</w:t>
       </w:r>
       <w:r>
         <w:t xml:space="preserve"> (this is the number of countries, that are taken by every individual country into account)</w:t>
@@ -59,29 +64,44 @@
       <w:pPr>
         <w:jc w:val="both"/>
       </w:pPr>
-      <w:r>
-        <w:t>CountryModel(0.015, 0.12)</w:t>
-      </w:r>
-    </w:p>
-    <w:p>
-      <w:pPr>
-        <w:jc w:val="both"/>
-      </w:pPr>
-    </w:p>
-    <w:p>
-      <w:pPr>
-        <w:jc w:val="both"/>
-      </w:pPr>
-      <w:r>
-        <w:t>Base_alert = 0.015% (this is similar to broadcasting influence in typical bass diffusion model)</w:t>
-      </w:r>
-    </w:p>
-    <w:p>
-      <w:pPr>
-        <w:jc w:val="both"/>
-      </w:pPr>
-      <w:r>
-        <w:t>Social_alert_threshold = 0.12</w:t>
+      <w:proofErr w:type="spellStart"/>
+      <w:r>
+        <w:t>CountryModel</w:t>
+      </w:r>
+      <w:proofErr w:type="spellEnd"/>
+      <w:r>
+        <w:t>(0.015, 0.12)</w:t>
+      </w:r>
+    </w:p>
+    <w:p>
+      <w:pPr>
+        <w:jc w:val="both"/>
+      </w:pPr>
+    </w:p>
+    <w:p>
+      <w:pPr>
+        <w:jc w:val="both"/>
+      </w:pPr>
+      <w:proofErr w:type="spellStart"/>
+      <w:r>
+        <w:t>Base_alert</w:t>
+      </w:r>
+      <w:proofErr w:type="spellEnd"/>
+      <w:r>
+        <w:t xml:space="preserve"> = 0.015% (this is similar to broadcasting influence in typical bass diffusion model)</w:t>
+      </w:r>
+    </w:p>
+    <w:p>
+      <w:pPr>
+        <w:jc w:val="both"/>
+      </w:pPr>
+      <w:proofErr w:type="spellStart"/>
+      <w:r>
+        <w:t>Social_alert_threshold</w:t>
+      </w:r>
+      <w:proofErr w:type="spellEnd"/>
+      <w:r>
+        <w:t xml:space="preserve"> = 0.12</w:t>
       </w:r>
     </w:p>
     <w:p>
@@ -324,9 +344,11 @@
       <w:pPr>
         <w:jc w:val="both"/>
       </w:pPr>
+      <w:proofErr w:type="spellStart"/>
       <w:r>
         <w:t>Clique_size</w:t>
       </w:r>
+      <w:proofErr w:type="spellEnd"/>
       <w:r>
         <w:t xml:space="preserve"> = </w:t>
       </w:r>
@@ -338,16 +360,26 @@
       <w:pPr>
         <w:jc w:val="both"/>
       </w:pPr>
-      <w:r>
-        <w:t>Base_alert = 0.015 (this is similar to broadcasting influence in typical bass diffusion model)</w:t>
-      </w:r>
-    </w:p>
-    <w:p>
-      <w:pPr>
-        <w:jc w:val="both"/>
-      </w:pPr>
-      <w:r>
-        <w:t xml:space="preserve">Social_alert_threshold = 0.12 (this is the threshold that needs to be passed (from below) so that a country adopts lockdown based on social influence) </w:t>
+      <w:proofErr w:type="spellStart"/>
+      <w:r>
+        <w:t>Base_alert</w:t>
+      </w:r>
+      <w:proofErr w:type="spellEnd"/>
+      <w:r>
+        <w:t xml:space="preserve"> = 0.015 (this is similar to broadcasting influence in typical bass diffusion model)</w:t>
+      </w:r>
+    </w:p>
+    <w:p>
+      <w:pPr>
+        <w:jc w:val="both"/>
+      </w:pPr>
+      <w:proofErr w:type="spellStart"/>
+      <w:r>
+        <w:t>Social_alert_threshold</w:t>
+      </w:r>
+      <w:proofErr w:type="spellEnd"/>
+      <w:r>
+        <w:t xml:space="preserve"> = 0.12 (this is the threshold that needs to be passed (from below) so that a country adopts lockdown based on social influence) </w:t>
       </w:r>
     </w:p>
     <w:p>
@@ -909,9 +941,43 @@
       <w:pPr>
         <w:jc w:val="both"/>
       </w:pPr>
-      <w:r>
-        <w:t>a.alert_adoption_threshold = (agent_data["log_population_density_normalized_on_average"][i])**2 * (1/agent_data["democracy_index_normalized_on_average"][i]) * base_alert</w:t>
-      </w:r>
+      <w:proofErr w:type="spellStart"/>
+      <w:r>
+        <w:t>a.alert_adoption_threshold</w:t>
+      </w:r>
+      <w:proofErr w:type="spellEnd"/>
+      <w:r>
+        <w:t xml:space="preserve"> = (agent_data["log_population_density_normalized_on_average"][i])**2 * (1/</w:t>
+      </w:r>
+      <w:proofErr w:type="spellStart"/>
+      <w:r>
+        <w:t>agent_data</w:t>
+      </w:r>
+      <w:proofErr w:type="spellEnd"/>
+      <w:r>
+        <w:t>["</w:t>
+      </w:r>
+      <w:proofErr w:type="spellStart"/>
+      <w:r>
+        <w:t>democracy_index_normalized_on_average</w:t>
+      </w:r>
+      <w:proofErr w:type="spellEnd"/>
+      <w:r>
+        <w:t>"][</w:t>
+      </w:r>
+      <w:proofErr w:type="spellStart"/>
+      <w:r>
+        <w:t>i</w:t>
+      </w:r>
+      <w:proofErr w:type="spellEnd"/>
+      <w:r>
+        <w:t xml:space="preserve">]) * </w:t>
+      </w:r>
+      <w:proofErr w:type="spellStart"/>
+      <w:r>
+        <w:t>base_alert</w:t>
+      </w:r>
+      <w:proofErr w:type="spellEnd"/>
     </w:p>
     <w:p>
       <w:pPr>
@@ -1059,15 +1125,25 @@
       <w:pPr>
         <w:jc w:val="both"/>
       </w:pPr>
-      <w:r>
-        <w:t xml:space="preserve">a.alert_adoption_threshold = (agent_data["log_population_density_normalized_on_average"][i])**2 * </w:t>
+      <w:proofErr w:type="spellStart"/>
+      <w:r>
+        <w:t>a.alert_adoption_threshold</w:t>
+      </w:r>
+      <w:proofErr w:type="spellEnd"/>
+      <w:r>
+        <w:t xml:space="preserve"> = (agent_data["log_population_density_normalized_on_average"][i])**2 * </w:t>
       </w:r>
       <w:r>
         <w:t>np.sqrt</w:t>
       </w:r>
       <w:r>
-        <w:t>(1/agent_data["democracy_index_normalized_on_average"][i]) * base_alert</w:t>
-      </w:r>
+        <w:t xml:space="preserve">(1/agent_data["democracy_index_normalized_on_average"][i]) * </w:t>
+      </w:r>
+      <w:proofErr w:type="spellStart"/>
+      <w:r>
+        <w:t>base_alert</w:t>
+      </w:r>
+      <w:proofErr w:type="spellEnd"/>
     </w:p>
     <w:p>
       <w:pPr>
@@ -1542,8 +1618,21 @@
         <w:jc w:val="both"/>
       </w:pPr>
       <w:r>
-        <w:t xml:space="preserve">            a.alert_adoption_threshold = (agent_data["log_population_density_normalized_on_average"][i])**2 * np.sqrt(1/agent_data["democracy_index_normalized_on_average"][i]) * base_alert</w:t>
-      </w:r>
+        <w:t xml:space="preserve">            </w:t>
+      </w:r>
+      <w:proofErr w:type="spellStart"/>
+      <w:r>
+        <w:t>a.alert_adoption_threshold</w:t>
+      </w:r>
+      <w:proofErr w:type="spellEnd"/>
+      <w:r>
+        <w:t xml:space="preserve"> = (agent_data["log_population_density_normalized_on_average"][i])**2 * np.sqrt(1/agent_data["democracy_index_normalized_on_average"][i]) * </w:t>
+      </w:r>
+      <w:proofErr w:type="spellStart"/>
+      <w:r>
+        <w:t>base_alert</w:t>
+      </w:r>
+      <w:proofErr w:type="spellEnd"/>
     </w:p>
     <w:p>
       <w:pPr>
@@ -1558,8 +1647,53 @@
         <w:jc w:val="both"/>
       </w:pPr>
       <w:r>
-        <w:t xml:space="preserve">            a.social_adoption_threshold = np.sqrt(agent_data["democracy_index_normalized_on_average"][i]) * social_base_threshold</w:t>
-      </w:r>
+        <w:t xml:space="preserve">            </w:t>
+      </w:r>
+      <w:proofErr w:type="spellStart"/>
+      <w:r>
+        <w:t>a.social_adoption_threshold</w:t>
+      </w:r>
+      <w:proofErr w:type="spellEnd"/>
+      <w:r>
+        <w:t xml:space="preserve"> = </w:t>
+      </w:r>
+      <w:proofErr w:type="spellStart"/>
+      <w:r>
+        <w:t>np.sqrt</w:t>
+      </w:r>
+      <w:proofErr w:type="spellEnd"/>
+      <w:r>
+        <w:t>(</w:t>
+      </w:r>
+      <w:proofErr w:type="spellStart"/>
+      <w:r>
+        <w:t>agent_data</w:t>
+      </w:r>
+      <w:proofErr w:type="spellEnd"/>
+      <w:r>
+        <w:t>["</w:t>
+      </w:r>
+      <w:proofErr w:type="spellStart"/>
+      <w:r>
+        <w:t>democracy_index_normalized_on_average</w:t>
+      </w:r>
+      <w:proofErr w:type="spellEnd"/>
+      <w:r>
+        <w:t>"][</w:t>
+      </w:r>
+      <w:proofErr w:type="spellStart"/>
+      <w:r>
+        <w:t>i</w:t>
+      </w:r>
+      <w:proofErr w:type="spellEnd"/>
+      <w:r>
+        <w:t xml:space="preserve">]) * </w:t>
+      </w:r>
+      <w:proofErr w:type="spellStart"/>
+      <w:r>
+        <w:t>social_base_threshold</w:t>
+      </w:r>
+      <w:proofErr w:type="spellEnd"/>
     </w:p>
     <w:p>
       <w:pPr>
@@ -1681,8 +1815,45 @@
         <w:jc w:val="both"/>
       </w:pPr>
       <w:r>
-        <w:t xml:space="preserve">            a.alert_adoption_threshold = (agent_data["log_population_density_normalized_on_average"][i])**2 * (1/agent_data["democracy_index_normalized_on_average"][i]) * base_alert</w:t>
-      </w:r>
+        <w:t xml:space="preserve">            </w:t>
+      </w:r>
+      <w:proofErr w:type="spellStart"/>
+      <w:r>
+        <w:t>a.alert_adoption_threshold</w:t>
+      </w:r>
+      <w:proofErr w:type="spellEnd"/>
+      <w:r>
+        <w:t xml:space="preserve"> = (agent_data["log_population_density_normalized_on_average"][i])**2 * (1/</w:t>
+      </w:r>
+      <w:proofErr w:type="spellStart"/>
+      <w:r>
+        <w:t>agent_data</w:t>
+      </w:r>
+      <w:proofErr w:type="spellEnd"/>
+      <w:r>
+        <w:t>["</w:t>
+      </w:r>
+      <w:proofErr w:type="spellStart"/>
+      <w:r>
+        <w:t>democracy_index_normalized_on_average</w:t>
+      </w:r>
+      <w:proofErr w:type="spellEnd"/>
+      <w:r>
+        <w:t>"][</w:t>
+      </w:r>
+      <w:proofErr w:type="spellStart"/>
+      <w:r>
+        <w:t>i</w:t>
+      </w:r>
+      <w:proofErr w:type="spellEnd"/>
+      <w:r>
+        <w:t xml:space="preserve">]) * </w:t>
+      </w:r>
+      <w:proofErr w:type="spellStart"/>
+      <w:r>
+        <w:t>base_alert</w:t>
+      </w:r>
+      <w:proofErr w:type="spellEnd"/>
     </w:p>
     <w:p>
       <w:pPr>
@@ -1697,8 +1868,45 @@
         <w:jc w:val="both"/>
       </w:pPr>
       <w:r>
-        <w:t xml:space="preserve">            a.social_adoption_threshold = (agent_data["democracy_index_normalized_on_average"][i]) * social_base_threshold</w:t>
-      </w:r>
+        <w:t xml:space="preserve">            </w:t>
+      </w:r>
+      <w:proofErr w:type="spellStart"/>
+      <w:r>
+        <w:t>a.social_adoption_threshold</w:t>
+      </w:r>
+      <w:proofErr w:type="spellEnd"/>
+      <w:r>
+        <w:t xml:space="preserve"> = (</w:t>
+      </w:r>
+      <w:proofErr w:type="spellStart"/>
+      <w:r>
+        <w:t>agent_data</w:t>
+      </w:r>
+      <w:proofErr w:type="spellEnd"/>
+      <w:r>
+        <w:t>["</w:t>
+      </w:r>
+      <w:proofErr w:type="spellStart"/>
+      <w:r>
+        <w:t>democracy_index_normalized_on_average</w:t>
+      </w:r>
+      <w:proofErr w:type="spellEnd"/>
+      <w:r>
+        <w:t>"][</w:t>
+      </w:r>
+      <w:proofErr w:type="spellStart"/>
+      <w:r>
+        <w:t>i</w:t>
+      </w:r>
+      <w:proofErr w:type="spellEnd"/>
+      <w:r>
+        <w:t xml:space="preserve">]) * </w:t>
+      </w:r>
+      <w:proofErr w:type="spellStart"/>
+      <w:r>
+        <w:t>social_base_threshold</w:t>
+      </w:r>
+      <w:proofErr w:type="spellEnd"/>
     </w:p>
     <w:p>
       <w:pPr>
@@ -2189,7 +2397,31 @@
         <w:jc w:val="both"/>
       </w:pPr>
       <w:r>
-        <w:t xml:space="preserve">With “global” level mechanism . Yes because overall system state ( the number of lockdowned acountries) influences agent level variable. On the other hand one can easily imagine (and in fact they do anyway already) that countries count the other lockdowned countries. </w:t>
+        <w:t xml:space="preserve">With “global” level mechanism . Yes because overall system state ( the number of </w:t>
+      </w:r>
+      <w:proofErr w:type="spellStart"/>
+      <w:r>
+        <w:t>lockdowned</w:t>
+      </w:r>
+      <w:proofErr w:type="spellEnd"/>
+      <w:r>
+        <w:t xml:space="preserve"> </w:t>
+      </w:r>
+      <w:proofErr w:type="spellStart"/>
+      <w:r>
+        <w:t>acountries</w:t>
+      </w:r>
+      <w:proofErr w:type="spellEnd"/>
+      <w:r>
+        <w:t xml:space="preserve">) influences agent level variable. On the other hand one can easily imagine (and in fact they do anyway already) that countries count the other </w:t>
+      </w:r>
+      <w:proofErr w:type="spellStart"/>
+      <w:r>
+        <w:t>lockdowned</w:t>
+      </w:r>
+      <w:proofErr w:type="spellEnd"/>
+      <w:r>
+        <w:t xml:space="preserve"> countries. </w:t>
       </w:r>
     </w:p>
     <w:p>
@@ -2209,21 +2441,66 @@
       <w:pPr>
         <w:jc w:val="both"/>
       </w:pPr>
-      <w:r>
-        <w:t>self.social_adoption_threshold = self.social_adoption_threshold + 0.000015*np.exp(0.04*len(list_of_lockdown_countries))</w:t>
-      </w:r>
-    </w:p>
-    <w:p>
-      <w:pPr>
-        <w:jc w:val="both"/>
-      </w:pPr>
-    </w:p>
-    <w:p>
-      <w:pPr>
-        <w:jc w:val="both"/>
-      </w:pPr>
-      <w:r>
-        <w:t>a*e^(b*number_of_countries)</w:t>
+      <w:proofErr w:type="spellStart"/>
+      <w:r>
+        <w:t>self.social_adoption_threshold</w:t>
+      </w:r>
+      <w:proofErr w:type="spellEnd"/>
+      <w:r>
+        <w:t xml:space="preserve"> = </w:t>
+      </w:r>
+      <w:proofErr w:type="spellStart"/>
+      <w:r>
+        <w:t>self.social_adoption_threshold</w:t>
+      </w:r>
+      <w:proofErr w:type="spellEnd"/>
+      <w:r>
+        <w:t xml:space="preserve"> + 0.000015*</w:t>
+      </w:r>
+      <w:proofErr w:type="spellStart"/>
+      <w:r>
+        <w:t>np.exp</w:t>
+      </w:r>
+      <w:proofErr w:type="spellEnd"/>
+      <w:r>
+        <w:t>(0.04*</w:t>
+      </w:r>
+      <w:proofErr w:type="spellStart"/>
+      <w:r>
+        <w:t>len</w:t>
+      </w:r>
+      <w:proofErr w:type="spellEnd"/>
+      <w:r>
+        <w:t>(</w:t>
+      </w:r>
+      <w:proofErr w:type="spellStart"/>
+      <w:r>
+        <w:t>list_of_lockdown_countries</w:t>
+      </w:r>
+      <w:proofErr w:type="spellEnd"/>
+      <w:r>
+        <w:t>))</w:t>
+      </w:r>
+    </w:p>
+    <w:p>
+      <w:pPr>
+        <w:jc w:val="both"/>
+      </w:pPr>
+    </w:p>
+    <w:p>
+      <w:pPr>
+        <w:jc w:val="both"/>
+      </w:pPr>
+      <w:r>
+        <w:t>a*e^(b*</w:t>
+      </w:r>
+      <w:proofErr w:type="spellStart"/>
+      <w:r>
+        <w:t>number_of_countries</w:t>
+      </w:r>
+      <w:proofErr w:type="spellEnd"/>
+      <w:r>
+        <w:t>)</w:t>
       </w:r>
     </w:p>
     <w:p>
@@ -3345,7 +3622,119 @@
           <w:sz w:val="36"/>
           <w:szCs w:val="36"/>
         </w:rPr>
-        <w:t xml:space="preserve">       self.alert_adoption_threshold = self.alert_adoption_threshold + (self.alert_adoption_threshold + 0.00003*np.exp(0.044*len(list_of_lockdown_countries)) - self.alert_adoption_threshold)</w:t>
+        <w:t xml:space="preserve">       </w:t>
+      </w:r>
+      <w:proofErr w:type="spellStart"/>
+      <w:r>
+        <w:rPr>
+          <w:sz w:val="36"/>
+          <w:szCs w:val="36"/>
+        </w:rPr>
+        <w:t>self.alert_adoption_threshold</w:t>
+      </w:r>
+      <w:proofErr w:type="spellEnd"/>
+      <w:r>
+        <w:rPr>
+          <w:sz w:val="36"/>
+          <w:szCs w:val="36"/>
+        </w:rPr>
+        <w:t xml:space="preserve"> = </w:t>
+      </w:r>
+      <w:proofErr w:type="spellStart"/>
+      <w:r>
+        <w:rPr>
+          <w:sz w:val="36"/>
+          <w:szCs w:val="36"/>
+        </w:rPr>
+        <w:t>self.alert_adoption_threshold</w:t>
+      </w:r>
+      <w:proofErr w:type="spellEnd"/>
+      <w:r>
+        <w:rPr>
+          <w:sz w:val="36"/>
+          <w:szCs w:val="36"/>
+        </w:rPr>
+        <w:t xml:space="preserve"> + (</w:t>
+      </w:r>
+      <w:proofErr w:type="spellStart"/>
+      <w:r>
+        <w:rPr>
+          <w:sz w:val="36"/>
+          <w:szCs w:val="36"/>
+        </w:rPr>
+        <w:t>self.alert_adoption_threshold</w:t>
+      </w:r>
+      <w:proofErr w:type="spellEnd"/>
+      <w:r>
+        <w:rPr>
+          <w:sz w:val="36"/>
+          <w:szCs w:val="36"/>
+        </w:rPr>
+        <w:t xml:space="preserve"> + 0.00003*</w:t>
+      </w:r>
+      <w:proofErr w:type="spellStart"/>
+      <w:r>
+        <w:rPr>
+          <w:sz w:val="36"/>
+          <w:szCs w:val="36"/>
+        </w:rPr>
+        <w:t>np.exp</w:t>
+      </w:r>
+      <w:proofErr w:type="spellEnd"/>
+      <w:r>
+        <w:rPr>
+          <w:sz w:val="36"/>
+          <w:szCs w:val="36"/>
+        </w:rPr>
+        <w:t>(0.044*</w:t>
+      </w:r>
+      <w:proofErr w:type="spellStart"/>
+      <w:r>
+        <w:rPr>
+          <w:sz w:val="36"/>
+          <w:szCs w:val="36"/>
+        </w:rPr>
+        <w:t>len</w:t>
+      </w:r>
+      <w:proofErr w:type="spellEnd"/>
+      <w:r>
+        <w:rPr>
+          <w:sz w:val="36"/>
+          <w:szCs w:val="36"/>
+        </w:rPr>
+        <w:t>(</w:t>
+      </w:r>
+      <w:proofErr w:type="spellStart"/>
+      <w:r>
+        <w:rPr>
+          <w:sz w:val="36"/>
+          <w:szCs w:val="36"/>
+        </w:rPr>
+        <w:t>list_of_lockdown_countries</w:t>
+      </w:r>
+      <w:proofErr w:type="spellEnd"/>
+      <w:r>
+        <w:rPr>
+          <w:sz w:val="36"/>
+          <w:szCs w:val="36"/>
+        </w:rPr>
+        <w:t xml:space="preserve">)) - </w:t>
+      </w:r>
+      <w:proofErr w:type="spellStart"/>
+      <w:r>
+        <w:rPr>
+          <w:sz w:val="36"/>
+          <w:szCs w:val="36"/>
+        </w:rPr>
+        <w:t>self.alert_adoption_threshold</w:t>
+      </w:r>
+      <w:proofErr w:type="spellEnd"/>
+      <w:r>
+        <w:rPr>
+          <w:sz w:val="36"/>
+          <w:szCs w:val="36"/>
+        </w:rPr>
+        <w:t>)</w:t>
       </w:r>
     </w:p>
     <w:p>
@@ -3438,12 +3827,21 @@
         </w:rPr>
         <w:t xml:space="preserve">Parameter </w:t>
       </w:r>
-      <w:r>
-        <w:rPr>
-          <w:sz w:val="36"/>
-          <w:szCs w:val="36"/>
-        </w:rPr>
-        <w:t>self.data_update == "yes"</w:t>
+      <w:proofErr w:type="spellStart"/>
+      <w:r>
+        <w:rPr>
+          <w:sz w:val="36"/>
+          <w:szCs w:val="36"/>
+        </w:rPr>
+        <w:t>self.data_update</w:t>
+      </w:r>
+      <w:proofErr w:type="spellEnd"/>
+      <w:r>
+        <w:rPr>
+          <w:sz w:val="36"/>
+          <w:szCs w:val="36"/>
+        </w:rPr>
+        <w:t xml:space="preserve"> == "yes"</w:t>
       </w:r>
     </w:p>
     <w:p>
@@ -3465,7 +3863,23 @@
           <w:sz w:val="36"/>
           <w:szCs w:val="36"/>
         </w:rPr>
-        <w:t xml:space="preserve">Even though before the mean was surpisingly correct. </w:t>
+        <w:t xml:space="preserve">Even though before the mean was </w:t>
+      </w:r>
+      <w:proofErr w:type="spellStart"/>
+      <w:r>
+        <w:rPr>
+          <w:sz w:val="36"/>
+          <w:szCs w:val="36"/>
+        </w:rPr>
+        <w:t>surpisingly</w:t>
+      </w:r>
+      <w:proofErr w:type="spellEnd"/>
+      <w:r>
+        <w:rPr>
+          <w:sz w:val="36"/>
+          <w:szCs w:val="36"/>
+        </w:rPr>
+        <w:t xml:space="preserve"> correct. </w:t>
       </w:r>
     </w:p>
     <w:p>
@@ -4035,6 +4449,242 @@
             </a:graphic>
           </wp:inline>
         </w:drawing>
+      </w:r>
+    </w:p>
+    <w:p>
+      <w:pPr>
+        <w:rPr>
+          <w:sz w:val="36"/>
+          <w:szCs w:val="36"/>
+        </w:rPr>
+      </w:pPr>
+    </w:p>
+    <w:p>
+      <w:pPr>
+        <w:rPr>
+          <w:sz w:val="36"/>
+          <w:szCs w:val="36"/>
+        </w:rPr>
+      </w:pPr>
+      <w:r>
+        <w:rPr>
+          <w:noProof/>
+        </w:rPr>
+        <w:lastRenderedPageBreak/>
+        <w:drawing>
+          <wp:inline distT="0" distB="0" distL="0" distR="0" wp14:anchorId="19D90463" wp14:editId="513A54DA">
+            <wp:extent cx="5731510" cy="3030855"/>
+            <wp:effectExtent l="0" t="0" r="2540" b="0"/>
+            <wp:docPr id="63" name="Picture 63"/>
+            <wp:cNvGraphicFramePr>
+              <a:graphicFrameLocks xmlns:a="http://schemas.openxmlformats.org/drawingml/2006/main" noChangeAspect="1"/>
+            </wp:cNvGraphicFramePr>
+            <a:graphic xmlns:a="http://schemas.openxmlformats.org/drawingml/2006/main">
+              <a:graphicData uri="http://schemas.openxmlformats.org/drawingml/2006/picture">
+                <pic:pic xmlns:pic="http://schemas.openxmlformats.org/drawingml/2006/picture">
+                  <pic:nvPicPr>
+                    <pic:cNvPr id="1" name=""/>
+                    <pic:cNvPicPr/>
+                  </pic:nvPicPr>
+                  <pic:blipFill>
+                    <a:blip r:embed="rId66"/>
+                    <a:stretch>
+                      <a:fillRect/>
+                    </a:stretch>
+                  </pic:blipFill>
+                  <pic:spPr>
+                    <a:xfrm>
+                      <a:off x="0" y="0"/>
+                      <a:ext cx="5731510" cy="3030855"/>
+                    </a:xfrm>
+                    <a:prstGeom prst="rect">
+                      <a:avLst/>
+                    </a:prstGeom>
+                  </pic:spPr>
+                </pic:pic>
+              </a:graphicData>
+            </a:graphic>
+          </wp:inline>
+        </w:drawing>
+      </w:r>
+    </w:p>
+    <w:p>
+      <w:pPr>
+        <w:rPr>
+          <w:sz w:val="36"/>
+          <w:szCs w:val="36"/>
+        </w:rPr>
+      </w:pPr>
+    </w:p>
+    <w:p>
+      <w:pPr>
+        <w:rPr>
+          <w:sz w:val="36"/>
+          <w:szCs w:val="36"/>
+        </w:rPr>
+      </w:pPr>
+      <w:r>
+        <w:rPr>
+          <w:noProof/>
+        </w:rPr>
+        <w:drawing>
+          <wp:inline distT="0" distB="0" distL="0" distR="0" wp14:anchorId="404A20A5" wp14:editId="7E132BD0">
+            <wp:extent cx="5731510" cy="3042285"/>
+            <wp:effectExtent l="0" t="0" r="2540" b="5715"/>
+            <wp:docPr id="64" name="Picture 64"/>
+            <wp:cNvGraphicFramePr>
+              <a:graphicFrameLocks xmlns:a="http://schemas.openxmlformats.org/drawingml/2006/main" noChangeAspect="1"/>
+            </wp:cNvGraphicFramePr>
+            <a:graphic xmlns:a="http://schemas.openxmlformats.org/drawingml/2006/main">
+              <a:graphicData uri="http://schemas.openxmlformats.org/drawingml/2006/picture">
+                <pic:pic xmlns:pic="http://schemas.openxmlformats.org/drawingml/2006/picture">
+                  <pic:nvPicPr>
+                    <pic:cNvPr id="1" name=""/>
+                    <pic:cNvPicPr/>
+                  </pic:nvPicPr>
+                  <pic:blipFill>
+                    <a:blip r:embed="rId67"/>
+                    <a:stretch>
+                      <a:fillRect/>
+                    </a:stretch>
+                  </pic:blipFill>
+                  <pic:spPr>
+                    <a:xfrm>
+                      <a:off x="0" y="0"/>
+                      <a:ext cx="5731510" cy="3042285"/>
+                    </a:xfrm>
+                    <a:prstGeom prst="rect">
+                      <a:avLst/>
+                    </a:prstGeom>
+                  </pic:spPr>
+                </pic:pic>
+              </a:graphicData>
+            </a:graphic>
+          </wp:inline>
+        </w:drawing>
+      </w:r>
+    </w:p>
+    <w:p>
+      <w:pPr>
+        <w:rPr>
+          <w:sz w:val="36"/>
+          <w:szCs w:val="36"/>
+        </w:rPr>
+      </w:pPr>
+    </w:p>
+    <w:p>
+      <w:pPr>
+        <w:rPr>
+          <w:sz w:val="36"/>
+          <w:szCs w:val="36"/>
+        </w:rPr>
+      </w:pPr>
+      <w:r>
+        <w:rPr>
+          <w:noProof/>
+        </w:rPr>
+        <w:lastRenderedPageBreak/>
+        <w:drawing>
+          <wp:inline distT="0" distB="0" distL="0" distR="0" wp14:anchorId="1B7056E7" wp14:editId="6B1C8255">
+            <wp:extent cx="5731510" cy="3034030"/>
+            <wp:effectExtent l="0" t="0" r="2540" b="0"/>
+            <wp:docPr id="65" name="Picture 65"/>
+            <wp:cNvGraphicFramePr>
+              <a:graphicFrameLocks xmlns:a="http://schemas.openxmlformats.org/drawingml/2006/main" noChangeAspect="1"/>
+            </wp:cNvGraphicFramePr>
+            <a:graphic xmlns:a="http://schemas.openxmlformats.org/drawingml/2006/main">
+              <a:graphicData uri="http://schemas.openxmlformats.org/drawingml/2006/picture">
+                <pic:pic xmlns:pic="http://schemas.openxmlformats.org/drawingml/2006/picture">
+                  <pic:nvPicPr>
+                    <pic:cNvPr id="0" name="Picture 1"/>
+                    <pic:cNvPicPr>
+                      <a:picLocks noChangeAspect="1" noChangeArrowheads="1"/>
+                    </pic:cNvPicPr>
+                  </pic:nvPicPr>
+                  <pic:blipFill>
+                    <a:blip r:embed="rId68">
+                      <a:extLst>
+                        <a:ext uri="{28A0092B-C50C-407E-A947-70E740481C1C}">
+                          <a14:useLocalDpi xmlns:a14="http://schemas.microsoft.com/office/drawing/2010/main" val="0"/>
+                        </a:ext>
+                      </a:extLst>
+                    </a:blip>
+                    <a:srcRect/>
+                    <a:stretch>
+                      <a:fillRect/>
+                    </a:stretch>
+                  </pic:blipFill>
+                  <pic:spPr bwMode="auto">
+                    <a:xfrm>
+                      <a:off x="0" y="0"/>
+                      <a:ext cx="5731510" cy="3034030"/>
+                    </a:xfrm>
+                    <a:prstGeom prst="rect">
+                      <a:avLst/>
+                    </a:prstGeom>
+                    <a:noFill/>
+                    <a:ln>
+                      <a:noFill/>
+                    </a:ln>
+                  </pic:spPr>
+                </pic:pic>
+              </a:graphicData>
+            </a:graphic>
+          </wp:inline>
+        </w:drawing>
+      </w:r>
+    </w:p>
+    <w:p>
+      <w:pPr>
+        <w:rPr>
+          <w:sz w:val="36"/>
+          <w:szCs w:val="36"/>
+        </w:rPr>
+      </w:pPr>
+    </w:p>
+    <w:p>
+      <w:pPr>
+        <w:rPr>
+          <w:sz w:val="36"/>
+          <w:szCs w:val="36"/>
+        </w:rPr>
+      </w:pPr>
+      <w:r>
+        <w:rPr>
+          <w:sz w:val="36"/>
+          <w:szCs w:val="36"/>
+        </w:rPr>
+        <w:t xml:space="preserve">Regression line and more particles </w:t>
+      </w:r>
+    </w:p>
+    <w:p>
+      <w:pPr>
+        <w:rPr>
+          <w:sz w:val="36"/>
+          <w:szCs w:val="36"/>
+        </w:rPr>
+      </w:pPr>
+      <w:r>
+        <w:rPr>
+          <w:sz w:val="36"/>
+          <w:szCs w:val="36"/>
+        </w:rPr>
+        <w:t>One true trajectory</w:t>
+      </w:r>
+    </w:p>
+    <w:p>
+      <w:pPr>
+        <w:rPr>
+          <w:sz w:val="36"/>
+          <w:szCs w:val="36"/>
+        </w:rPr>
+      </w:pPr>
+      <w:r>
+        <w:rPr>
+          <w:sz w:val="36"/>
+          <w:szCs w:val="36"/>
+        </w:rPr>
+        <w:t xml:space="preserve">64 extremely </w:t>
       </w:r>
     </w:p>
     <w:sectPr>

</xml_diff>